<commit_message>
FlexibleTextFileFormat Plug-In documentation update.
</commit_message>
<xml_diff>
--- a/plugin/doc/FlexibleTextFileFormat Plug-In.docx
+++ b/plugin/doc/FlexibleTextFileFormat Plug-In.docx
@@ -1273,78 +1273,125 @@
           <w:rFonts w:ascii="Courier New" w:cs="Courier New" w:eastAsia="Courier New" w:hAnsi="Courier New"/>
           <w:rtl w:val="0"/>
         </w:rPr>
+        <w:t xml:space="preserve">comma,</w:t>
+      </w:r>
+      <w:r>
+        <w:rPr>
+          <w:rtl w:val="0"/>
+        </w:rPr>
+        <w:t xml:space="preserve"> </w:t>
+      </w:r>
+      <w:r>
+        <w:rPr>
+          <w:rFonts w:ascii="Courier New" w:cs="Courier New" w:eastAsia="Courier New" w:hAnsi="Courier New"/>
+          <w:rtl w:val="0"/>
+        </w:rPr>
+        <w:t xml:space="preserve">tab,</w:t>
+      </w:r>
+      <w:r>
+        <w:rPr>
+          <w:rtl w:val="0"/>
+        </w:rPr>
+        <w:t xml:space="preserve"> </w:t>
+      </w:r>
+      <w:r>
+        <w:rPr>
+          <w:rFonts w:ascii="Courier New" w:cs="Courier New" w:eastAsia="Courier New" w:hAnsi="Courier New"/>
+          <w:rtl w:val="0"/>
+        </w:rPr>
+        <w:t xml:space="preserve">space,</w:t>
+      </w:r>
+      <w:r>
+        <w:rPr>
+          <w:rtl w:val="0"/>
+        </w:rPr>
+        <w:t xml:space="preserve"> </w:t>
+      </w:r>
+      <w:r>
+        <w:rPr>
+          <w:rFonts w:ascii="Courier New" w:cs="Courier New" w:eastAsia="Courier New" w:hAnsi="Courier New"/>
+          <w:rtl w:val="0"/>
+        </w:rPr>
+        <w:t xml:space="preserve">multispace</w:t>
+      </w:r>
+      <w:r>
+        <w:rPr>
+          <w:rtl w:val="0"/>
+        </w:rPr>
+        <w:t xml:space="preserve"> or single </w:t>
+      </w:r>
+      <w:r>
+        <w:rPr>
+          <w:i w:val="1"/>
+          <w:rtl w:val="0"/>
+        </w:rPr>
+        <w:t xml:space="preserve">symbol</w:t>
+      </w:r>
+      <w:r>
+        <w:rPr>
+          <w:i w:val="1"/>
+          <w:rtl w:val="0"/>
+        </w:rPr>
+        <w:t xml:space="preserve"> </w:t>
+      </w:r>
+      <w:r>
+        <w:rPr>
+          <w:rtl w:val="0"/>
+        </w:rPr>
+        <w:t xml:space="preserve">(character) or an ordinal value of a character. The default value is</w:t>
+      </w:r>
+      <w:r>
+        <w:rPr>
+          <w:rtl w:val="0"/>
+        </w:rPr>
+        <w:t xml:space="preserve"> </w:t>
+      </w:r>
+      <w:r>
+        <w:rPr>
+          <w:rFonts w:ascii="Courier New" w:cs="Courier New" w:eastAsia="Courier New" w:hAnsi="Courier New"/>
+          <w:rtl w:val="0"/>
+        </w:rPr>
         <w:t xml:space="preserve">comma</w:t>
       </w:r>
       <w:r>
         <w:rPr>
           <w:rtl w:val="0"/>
         </w:rPr>
-        <w:t xml:space="preserve">, </w:t>
-      </w:r>
-      <w:r>
-        <w:rPr>
-          <w:rFonts w:ascii="Courier New" w:cs="Courier New" w:eastAsia="Courier New" w:hAnsi="Courier New"/>
-          <w:rtl w:val="0"/>
-        </w:rPr>
-        <w:t xml:space="preserve">tab</w:t>
-      </w:r>
-      <w:r>
-        <w:rPr>
-          <w:rtl w:val="0"/>
-        </w:rPr>
-        <w:t xml:space="preserve">, </w:t>
-      </w:r>
-      <w:r>
-        <w:rPr>
-          <w:rFonts w:ascii="Courier New" w:cs="Courier New" w:eastAsia="Courier New" w:hAnsi="Courier New"/>
-          <w:rtl w:val="0"/>
-        </w:rPr>
-        <w:t xml:space="preserve">space</w:t>
-      </w:r>
-      <w:r>
-        <w:rPr>
-          <w:rtl w:val="0"/>
-        </w:rPr>
-        <w:t xml:space="preserve"> or one </w:t>
-      </w:r>
-      <w:r>
-        <w:rPr>
-          <w:i w:val="1"/>
-          <w:rtl w:val="0"/>
-        </w:rPr>
-        <w:t xml:space="preserve">symbol</w:t>
-      </w:r>
-      <w:r>
-        <w:rPr>
-          <w:i w:val="1"/>
-          <w:rtl w:val="0"/>
-        </w:rPr>
-        <w:t xml:space="preserve"> </w:t>
-      </w:r>
-      <w:r>
-        <w:rPr>
-          <w:rtl w:val="0"/>
-        </w:rPr>
-        <w:t xml:space="preserve">(character) or an ordinal value of a character. The default value is</w:t>
-      </w:r>
-      <w:r>
-        <w:rPr>
-          <w:rtl w:val="0"/>
-        </w:rPr>
-        <w:t xml:space="preserve"> </w:t>
-      </w:r>
-      <w:r>
-        <w:rPr>
-          <w:rFonts w:ascii="Courier New" w:cs="Courier New" w:eastAsia="Courier New" w:hAnsi="Courier New"/>
-          <w:rtl w:val="0"/>
-        </w:rPr>
-        <w:t xml:space="preserve">comma</w:t>
-      </w:r>
-      <w:r>
-        <w:rPr>
-          <w:rtl w:val="0"/>
-        </w:rPr>
         <w:t xml:space="preserve">. May appear in any line (i.e. to change delimiter).</w:t>
+      </w:r>
+    </w:p>
+    <w:p>
+      <w:pPr>
+        <w:rPr/>
+      </w:pPr>
+      <w:r>
+        <w:rPr>
+          <w:rtl w:val="0"/>
+        </w:rPr>
+        <w:t xml:space="preserve">The </w:t>
+      </w:r>
+      <w:r>
+        <w:rPr>
+          <w:rFonts w:ascii="Courier New" w:cs="Courier New" w:eastAsia="Courier New" w:hAnsi="Courier New"/>
+          <w:rtl w:val="0"/>
+        </w:rPr>
+        <w:t xml:space="preserve">multispace</w:t>
+      </w:r>
+      <w:r>
+        <w:rPr>
+          <w:rtl w:val="0"/>
+        </w:rPr>
+        <w:t xml:space="preserve"> delimiter means that a group of  spaces is treated as one delimiter.</w:t>
+      </w:r>
+    </w:p>
+    <w:p>
+      <w:pPr>
+        <w:rPr/>
+      </w:pPr>
+      <w:r>
+        <w:rPr>
+          <w:rtl w:val="0"/>
+        </w:rPr>
       </w:r>
     </w:p>
     <w:p>
@@ -3073,24 +3120,469 @@
       </w:pPr>
       <w:r>
         <w:rPr>
-          <w:rtl w:val="0"/>
-        </w:rPr>
-        <w:t xml:space="preserve">Maksym Pyatnytskyy (PMAK)</w:t>
-      </w:r>
-    </w:p>
-    <w:p>
-      <w:pPr>
-        <w:rPr/>
-      </w:pPr>
-      <w:r>
-        <w:rPr>
-          <w:rtl w:val="0"/>
-        </w:rPr>
-        <w:t xml:space="preserve">Last modified: 26 Apr 2020</w:t>
+          <w:b w:val="1"/>
+          <w:rtl w:val="0"/>
+        </w:rPr>
+        <w:t xml:space="preserve">Revision History</w:t>
+      </w:r>
+      <w:r>
+        <w:rPr>
+          <w:rtl w:val="0"/>
+        </w:rPr>
+      </w:r>
+    </w:p>
+    <w:tbl>
+      <w:tblPr>
+        <w:tblStyle w:val="Table2"/>
+        <w:tblW w:w="9360.0" w:type="dxa"/>
+        <w:jc w:val="left"/>
+        <w:tblInd w:w="100.0" w:type="pct"/>
+        <w:tblBorders>
+          <w:top w:color="000000" w:space="0" w:sz="8" w:val="single"/>
+          <w:left w:color="000000" w:space="0" w:sz="8" w:val="single"/>
+          <w:bottom w:color="000000" w:space="0" w:sz="8" w:val="single"/>
+          <w:right w:color="000000" w:space="0" w:sz="8" w:val="single"/>
+          <w:insideH w:color="000000" w:space="0" w:sz="8" w:val="single"/>
+          <w:insideV w:color="000000" w:space="0" w:sz="8" w:val="single"/>
+        </w:tblBorders>
+        <w:tblLayout w:type="fixed"/>
+        <w:tblLook w:val="0600"/>
+      </w:tblPr>
+      <w:tblGrid>
+        <w:gridCol w:w="1035"/>
+        <w:gridCol w:w="1635"/>
+        <w:gridCol w:w="3150"/>
+        <w:gridCol w:w="3540"/>
+        <w:tblGridChange w:id="0">
+          <w:tblGrid>
+            <w:gridCol w:w="1035"/>
+            <w:gridCol w:w="1635"/>
+            <w:gridCol w:w="3150"/>
+            <w:gridCol w:w="3540"/>
+          </w:tblGrid>
+        </w:tblGridChange>
+      </w:tblGrid>
+      <w:tr>
+        <w:tc>
+          <w:tcPr>
+            <w:shd w:fill="auto" w:val="clear"/>
+            <w:tcMar>
+              <w:top w:w="100.0" w:type="dxa"/>
+              <w:left w:w="100.0" w:type="dxa"/>
+              <w:bottom w:w="100.0" w:type="dxa"/>
+              <w:right w:w="100.0" w:type="dxa"/>
+            </w:tcMar>
+            <w:vAlign w:val="top"/>
+          </w:tcPr>
+          <w:p>
+            <w:pPr>
+              <w:keepNext w:val="0"/>
+              <w:keepLines w:val="0"/>
+              <w:widowControl w:val="0"/>
+              <w:pBdr>
+                <w:top w:space="0" w:sz="0" w:val="nil"/>
+                <w:left w:space="0" w:sz="0" w:val="nil"/>
+                <w:bottom w:space="0" w:sz="0" w:val="nil"/>
+                <w:right w:space="0" w:sz="0" w:val="nil"/>
+                <w:between w:space="0" w:sz="0" w:val="nil"/>
+              </w:pBdr>
+              <w:shd w:fill="auto" w:val="clear"/>
+              <w:spacing w:after="0" w:before="0" w:line="240" w:lineRule="auto"/>
+              <w:ind w:left="0" w:right="0" w:firstLine="0"/>
+              <w:jc w:val="left"/>
+              <w:rPr/>
+            </w:pPr>
+            <w:r>
+              <w:rPr>
+                <w:rtl w:val="0"/>
+              </w:rPr>
+              <w:t xml:space="preserve">Rev</w:t>
+            </w:r>
+          </w:p>
+        </w:tc>
+        <w:tc>
+          <w:tcPr>
+            <w:shd w:fill="auto" w:val="clear"/>
+            <w:tcMar>
+              <w:top w:w="100.0" w:type="dxa"/>
+              <w:left w:w="100.0" w:type="dxa"/>
+              <w:bottom w:w="100.0" w:type="dxa"/>
+              <w:right w:w="100.0" w:type="dxa"/>
+            </w:tcMar>
+            <w:vAlign w:val="top"/>
+          </w:tcPr>
+          <w:p>
+            <w:pPr>
+              <w:keepNext w:val="0"/>
+              <w:keepLines w:val="0"/>
+              <w:widowControl w:val="0"/>
+              <w:pBdr>
+                <w:top w:space="0" w:sz="0" w:val="nil"/>
+                <w:left w:space="0" w:sz="0" w:val="nil"/>
+                <w:bottom w:space="0" w:sz="0" w:val="nil"/>
+                <w:right w:space="0" w:sz="0" w:val="nil"/>
+                <w:between w:space="0" w:sz="0" w:val="nil"/>
+              </w:pBdr>
+              <w:shd w:fill="auto" w:val="clear"/>
+              <w:spacing w:after="0" w:before="0" w:line="240" w:lineRule="auto"/>
+              <w:ind w:left="0" w:right="0" w:firstLine="0"/>
+              <w:jc w:val="left"/>
+              <w:rPr/>
+            </w:pPr>
+            <w:r>
+              <w:rPr>
+                <w:rtl w:val="0"/>
+              </w:rPr>
+              <w:t xml:space="preserve">Date</w:t>
+            </w:r>
+          </w:p>
+        </w:tc>
+        <w:tc>
+          <w:tcPr>
+            <w:shd w:fill="auto" w:val="clear"/>
+            <w:tcMar>
+              <w:top w:w="100.0" w:type="dxa"/>
+              <w:left w:w="100.0" w:type="dxa"/>
+              <w:bottom w:w="100.0" w:type="dxa"/>
+              <w:right w:w="100.0" w:type="dxa"/>
+            </w:tcMar>
+            <w:vAlign w:val="top"/>
+          </w:tcPr>
+          <w:p>
+            <w:pPr>
+              <w:keepNext w:val="0"/>
+              <w:keepLines w:val="0"/>
+              <w:widowControl w:val="0"/>
+              <w:pBdr>
+                <w:top w:space="0" w:sz="0" w:val="nil"/>
+                <w:left w:space="0" w:sz="0" w:val="nil"/>
+                <w:bottom w:space="0" w:sz="0" w:val="nil"/>
+                <w:right w:space="0" w:sz="0" w:val="nil"/>
+                <w:between w:space="0" w:sz="0" w:val="nil"/>
+              </w:pBdr>
+              <w:shd w:fill="auto" w:val="clear"/>
+              <w:spacing w:after="0" w:before="0" w:line="240" w:lineRule="auto"/>
+              <w:ind w:left="0" w:right="0" w:firstLine="0"/>
+              <w:jc w:val="left"/>
+              <w:rPr/>
+            </w:pPr>
+            <w:r>
+              <w:rPr>
+                <w:rtl w:val="0"/>
+              </w:rPr>
+              <w:t xml:space="preserve">Description</w:t>
+            </w:r>
+          </w:p>
+        </w:tc>
+        <w:tc>
+          <w:tcPr>
+            <w:shd w:fill="auto" w:val="clear"/>
+            <w:tcMar>
+              <w:top w:w="100.0" w:type="dxa"/>
+              <w:left w:w="100.0" w:type="dxa"/>
+              <w:bottom w:w="100.0" w:type="dxa"/>
+              <w:right w:w="100.0" w:type="dxa"/>
+            </w:tcMar>
+            <w:vAlign w:val="top"/>
+          </w:tcPr>
+          <w:p>
+            <w:pPr>
+              <w:keepNext w:val="0"/>
+              <w:keepLines w:val="0"/>
+              <w:widowControl w:val="0"/>
+              <w:pBdr>
+                <w:top w:space="0" w:sz="0" w:val="nil"/>
+                <w:left w:space="0" w:sz="0" w:val="nil"/>
+                <w:bottom w:space="0" w:sz="0" w:val="nil"/>
+                <w:right w:space="0" w:sz="0" w:val="nil"/>
+                <w:between w:space="0" w:sz="0" w:val="nil"/>
+              </w:pBdr>
+              <w:shd w:fill="auto" w:val="clear"/>
+              <w:spacing w:after="0" w:before="0" w:line="240" w:lineRule="auto"/>
+              <w:ind w:left="0" w:right="0" w:firstLine="0"/>
+              <w:jc w:val="left"/>
+              <w:rPr/>
+            </w:pPr>
+            <w:r>
+              <w:rPr>
+                <w:rtl w:val="0"/>
+              </w:rPr>
+              <w:t xml:space="preserve">Author</w:t>
+            </w:r>
+          </w:p>
+        </w:tc>
+      </w:tr>
+      <w:tr>
+        <w:tc>
+          <w:tcPr>
+            <w:shd w:fill="auto" w:val="clear"/>
+            <w:tcMar>
+              <w:top w:w="100.0" w:type="dxa"/>
+              <w:left w:w="100.0" w:type="dxa"/>
+              <w:bottom w:w="100.0" w:type="dxa"/>
+              <w:right w:w="100.0" w:type="dxa"/>
+            </w:tcMar>
+            <w:vAlign w:val="top"/>
+          </w:tcPr>
+          <w:p>
+            <w:pPr>
+              <w:keepNext w:val="0"/>
+              <w:keepLines w:val="0"/>
+              <w:widowControl w:val="0"/>
+              <w:pBdr>
+                <w:top w:space="0" w:sz="0" w:val="nil"/>
+                <w:left w:space="0" w:sz="0" w:val="nil"/>
+                <w:bottom w:space="0" w:sz="0" w:val="nil"/>
+                <w:right w:space="0" w:sz="0" w:val="nil"/>
+                <w:between w:space="0" w:sz="0" w:val="nil"/>
+              </w:pBdr>
+              <w:shd w:fill="auto" w:val="clear"/>
+              <w:spacing w:after="0" w:before="0" w:line="240" w:lineRule="auto"/>
+              <w:ind w:left="0" w:right="0" w:firstLine="0"/>
+              <w:jc w:val="left"/>
+              <w:rPr/>
+            </w:pPr>
+            <w:r>
+              <w:rPr>
+                <w:rtl w:val="0"/>
+              </w:rPr>
+              <w:t xml:space="preserve">B</w:t>
+            </w:r>
+          </w:p>
+        </w:tc>
+        <w:tc>
+          <w:tcPr>
+            <w:shd w:fill="auto" w:val="clear"/>
+            <w:tcMar>
+              <w:top w:w="100.0" w:type="dxa"/>
+              <w:left w:w="100.0" w:type="dxa"/>
+              <w:bottom w:w="100.0" w:type="dxa"/>
+              <w:right w:w="100.0" w:type="dxa"/>
+            </w:tcMar>
+            <w:vAlign w:val="top"/>
+          </w:tcPr>
+          <w:p>
+            <w:pPr>
+              <w:keepNext w:val="0"/>
+              <w:keepLines w:val="0"/>
+              <w:widowControl w:val="0"/>
+              <w:pBdr>
+                <w:top w:space="0" w:sz="0" w:val="nil"/>
+                <w:left w:space="0" w:sz="0" w:val="nil"/>
+                <w:bottom w:space="0" w:sz="0" w:val="nil"/>
+                <w:right w:space="0" w:sz="0" w:val="nil"/>
+                <w:between w:space="0" w:sz="0" w:val="nil"/>
+              </w:pBdr>
+              <w:shd w:fill="auto" w:val="clear"/>
+              <w:spacing w:after="0" w:before="0" w:line="240" w:lineRule="auto"/>
+              <w:ind w:left="0" w:right="0" w:firstLine="0"/>
+              <w:jc w:val="left"/>
+              <w:rPr/>
+            </w:pPr>
+            <w:r>
+              <w:rPr>
+                <w:rtl w:val="0"/>
+              </w:rPr>
+              <w:t xml:space="preserve">24 Jan 2021</w:t>
+            </w:r>
+          </w:p>
+        </w:tc>
+        <w:tc>
+          <w:tcPr>
+            <w:shd w:fill="auto" w:val="clear"/>
+            <w:tcMar>
+              <w:top w:w="100.0" w:type="dxa"/>
+              <w:left w:w="100.0" w:type="dxa"/>
+              <w:bottom w:w="100.0" w:type="dxa"/>
+              <w:right w:w="100.0" w:type="dxa"/>
+            </w:tcMar>
+            <w:vAlign w:val="top"/>
+          </w:tcPr>
+          <w:p>
+            <w:pPr>
+              <w:keepNext w:val="0"/>
+              <w:keepLines w:val="0"/>
+              <w:widowControl w:val="0"/>
+              <w:pBdr>
+                <w:top w:space="0" w:sz="0" w:val="nil"/>
+                <w:left w:space="0" w:sz="0" w:val="nil"/>
+                <w:bottom w:space="0" w:sz="0" w:val="nil"/>
+                <w:right w:space="0" w:sz="0" w:val="nil"/>
+                <w:between w:space="0" w:sz="0" w:val="nil"/>
+              </w:pBdr>
+              <w:shd w:fill="auto" w:val="clear"/>
+              <w:spacing w:after="0" w:before="0" w:line="240" w:lineRule="auto"/>
+              <w:ind w:left="0" w:right="0" w:firstLine="0"/>
+              <w:jc w:val="left"/>
+              <w:rPr/>
+            </w:pPr>
+            <w:r>
+              <w:rPr>
+                <w:rtl w:val="0"/>
+              </w:rPr>
+              <w:t xml:space="preserve">‘multispace’ delimiter</w:t>
+            </w:r>
+          </w:p>
+        </w:tc>
+        <w:tc>
+          <w:tcPr>
+            <w:shd w:fill="auto" w:val="clear"/>
+            <w:tcMar>
+              <w:top w:w="100.0" w:type="dxa"/>
+              <w:left w:w="100.0" w:type="dxa"/>
+              <w:bottom w:w="100.0" w:type="dxa"/>
+              <w:right w:w="100.0" w:type="dxa"/>
+            </w:tcMar>
+            <w:vAlign w:val="top"/>
+          </w:tcPr>
+          <w:p>
+            <w:pPr>
+              <w:rPr/>
+            </w:pPr>
+            <w:r>
+              <w:rPr>
+                <w:rtl w:val="0"/>
+              </w:rPr>
+              <w:t xml:space="preserve">Maksym Pyatnytskyy (PMAK)</w:t>
+            </w:r>
+          </w:p>
+        </w:tc>
+      </w:tr>
+      <w:tr>
+        <w:tc>
+          <w:tcPr>
+            <w:shd w:fill="auto" w:val="clear"/>
+            <w:tcMar>
+              <w:top w:w="100.0" w:type="dxa"/>
+              <w:left w:w="100.0" w:type="dxa"/>
+              <w:bottom w:w="100.0" w:type="dxa"/>
+              <w:right w:w="100.0" w:type="dxa"/>
+            </w:tcMar>
+            <w:vAlign w:val="top"/>
+          </w:tcPr>
+          <w:p>
+            <w:pPr>
+              <w:keepNext w:val="0"/>
+              <w:keepLines w:val="0"/>
+              <w:widowControl w:val="0"/>
+              <w:pBdr>
+                <w:top w:space="0" w:sz="0" w:val="nil"/>
+                <w:left w:space="0" w:sz="0" w:val="nil"/>
+                <w:bottom w:space="0" w:sz="0" w:val="nil"/>
+                <w:right w:space="0" w:sz="0" w:val="nil"/>
+                <w:between w:space="0" w:sz="0" w:val="nil"/>
+              </w:pBdr>
+              <w:shd w:fill="auto" w:val="clear"/>
+              <w:spacing w:after="0" w:before="0" w:line="240" w:lineRule="auto"/>
+              <w:ind w:left="0" w:right="0" w:firstLine="0"/>
+              <w:jc w:val="left"/>
+              <w:rPr/>
+            </w:pPr>
+            <w:r>
+              <w:rPr>
+                <w:rtl w:val="0"/>
+              </w:rPr>
+              <w:t xml:space="preserve">A</w:t>
+            </w:r>
+          </w:p>
+        </w:tc>
+        <w:tc>
+          <w:tcPr>
+            <w:shd w:fill="auto" w:val="clear"/>
+            <w:tcMar>
+              <w:top w:w="100.0" w:type="dxa"/>
+              <w:left w:w="100.0" w:type="dxa"/>
+              <w:bottom w:w="100.0" w:type="dxa"/>
+              <w:right w:w="100.0" w:type="dxa"/>
+            </w:tcMar>
+            <w:vAlign w:val="top"/>
+          </w:tcPr>
+          <w:p>
+            <w:pPr>
+              <w:rPr/>
+            </w:pPr>
+            <w:r>
+              <w:rPr>
+                <w:rtl w:val="0"/>
+              </w:rPr>
+              <w:t xml:space="preserve">26 Apr 2020</w:t>
+            </w:r>
+          </w:p>
+        </w:tc>
+        <w:tc>
+          <w:tcPr>
+            <w:shd w:fill="auto" w:val="clear"/>
+            <w:tcMar>
+              <w:top w:w="100.0" w:type="dxa"/>
+              <w:left w:w="100.0" w:type="dxa"/>
+              <w:bottom w:w="100.0" w:type="dxa"/>
+              <w:right w:w="100.0" w:type="dxa"/>
+            </w:tcMar>
+            <w:vAlign w:val="top"/>
+          </w:tcPr>
+          <w:p>
+            <w:pPr>
+              <w:keepNext w:val="0"/>
+              <w:keepLines w:val="0"/>
+              <w:widowControl w:val="0"/>
+              <w:pBdr>
+                <w:top w:space="0" w:sz="0" w:val="nil"/>
+                <w:left w:space="0" w:sz="0" w:val="nil"/>
+                <w:bottom w:space="0" w:sz="0" w:val="nil"/>
+                <w:right w:space="0" w:sz="0" w:val="nil"/>
+                <w:between w:space="0" w:sz="0" w:val="nil"/>
+              </w:pBdr>
+              <w:shd w:fill="auto" w:val="clear"/>
+              <w:spacing w:after="0" w:before="0" w:line="240" w:lineRule="auto"/>
+              <w:ind w:left="0" w:right="0" w:firstLine="0"/>
+              <w:jc w:val="left"/>
+              <w:rPr/>
+            </w:pPr>
+            <w:r>
+              <w:rPr>
+                <w:rtl w:val="0"/>
+              </w:rPr>
+              <w:t xml:space="preserve">Initial release</w:t>
+            </w:r>
+          </w:p>
+        </w:tc>
+        <w:tc>
+          <w:tcPr>
+            <w:shd w:fill="auto" w:val="clear"/>
+            <w:tcMar>
+              <w:top w:w="100.0" w:type="dxa"/>
+              <w:left w:w="100.0" w:type="dxa"/>
+              <w:bottom w:w="100.0" w:type="dxa"/>
+              <w:right w:w="100.0" w:type="dxa"/>
+            </w:tcMar>
+            <w:vAlign w:val="top"/>
+          </w:tcPr>
+          <w:p>
+            <w:pPr>
+              <w:rPr/>
+            </w:pPr>
+            <w:r>
+              <w:rPr>
+                <w:rtl w:val="0"/>
+              </w:rPr>
+              <w:t xml:space="preserve">Maksym Pyatnytskyy (PMAK)</w:t>
+            </w:r>
+          </w:p>
+        </w:tc>
+      </w:tr>
+    </w:tbl>
+    <w:p>
+      <w:pPr>
+        <w:rPr/>
+      </w:pPr>
+      <w:r>
+        <w:rPr>
+          <w:rtl w:val="0"/>
+        </w:rPr>
       </w:r>
     </w:p>
     <w:sectPr>
-      <w:pgSz w:h="15840" w:w="12240"/>
+      <w:pgSz w:h="15840" w:w="12240" w:orient="portrait"/>
       <w:pgMar w:bottom="1440" w:top="1440" w:left="1440" w:right="1440" w:header="720" w:footer="720"/>
       <w:pgNumType w:start="1"/>
     </w:sectPr>
@@ -3362,6 +3854,19 @@
     </w:rPr>
   </w:style>
   <w:style w:type="table" w:styleId="Table1">
+    <w:basedOn w:val="TableNormal"/>
+    <w:tblPr>
+      <w:tblStyleRowBandSize w:val="1"/>
+      <w:tblStyleColBandSize w:val="1"/>
+      <w:tblCellMar>
+        <w:top w:w="100.0" w:type="dxa"/>
+        <w:left w:w="100.0" w:type="dxa"/>
+        <w:bottom w:w="100.0" w:type="dxa"/>
+        <w:right w:w="100.0" w:type="dxa"/>
+      </w:tblCellMar>
+    </w:tblPr>
+  </w:style>
+  <w:style w:type="table" w:styleId="Table2">
     <w:basedOn w:val="TableNormal"/>
     <w:tblPr>
       <w:tblStyleRowBandSize w:val="1"/>

</xml_diff>